<commit_message>
updated S3 lab instructions
</commit_message>
<xml_diff>
--- a/08_aws_services/lab_amazon_s3/lab_instructions_amazon_s3.docx
+++ b/08_aws_services/lab_amazon_s3/lab_instructions_amazon_s3.docx
@@ -1,6 +1,6 @@
 
 <file path=word/document.xml><?xml version="1.0" encoding="utf-8"?>
-<w:document xmlns:o="urn:schemas-microsoft-com:office:office" xmlns:r="http://schemas.openxmlformats.org/officeDocument/2006/relationships" xmlns:v="urn:schemas-microsoft-com:vml" xmlns:w="http://schemas.openxmlformats.org/wordprocessingml/2006/main" xmlns:w10="urn:schemas-microsoft-com:office:word" xmlns:wp="http://schemas.openxmlformats.org/drawingml/2006/wordprocessingDrawing" xmlns:wps="http://schemas.microsoft.com/office/word/2010/wordprocessingShape" xmlns:wpg="http://schemas.microsoft.com/office/word/2010/wordprocessingGroup" xmlns:mc="http://schemas.openxmlformats.org/markup-compatibility/2006" xmlns:wp14="http://schemas.microsoft.com/office/word/2010/wordprocessingDrawing" xmlns:w14="http://schemas.microsoft.com/office/word/2010/wordml" mc:Ignorable="w14 wp14">
+<w:document xmlns:o="urn:schemas-microsoft-com:office:office" xmlns:r="http://schemas.openxmlformats.org/officeDocument/2006/relationships" xmlns:v="urn:schemas-microsoft-com:vml" xmlns:w="http://schemas.openxmlformats.org/wordprocessingml/2006/main" xmlns:w10="urn:schemas-microsoft-com:office:word" xmlns:wp="http://schemas.openxmlformats.org/drawingml/2006/wordprocessingDrawing" xmlns:wps="http://schemas.microsoft.com/office/word/2010/wordprocessingShape" xmlns:wpg="http://schemas.microsoft.com/office/word/2010/wordprocessingGroup" xmlns:mc="http://schemas.openxmlformats.org/markup-compatibility/2006" xmlns:wp14="http://schemas.microsoft.com/office/word/2010/wordprocessingDrawing" xmlns:w14="http://schemas.microsoft.com/office/word/2010/wordml" xmlns:w15="http://schemas.microsoft.com/office/word/2012/wordml" mc:Ignorable="w14 wp14 w15">
   <w:body>
     <w:p>
       <w:pPr>
@@ -11,9 +11,24 @@
         <w:rPr/>
         <w:t>University of Virginia Data Science</w:t>
         <w:br/>
-        <w:t>DS 5110 Big Data Systems</w:t>
-        <w:br/>
-        <w:t>Last updated: September 28, 2021</w:t>
+        <w:t xml:space="preserve">DS </w:t>
+      </w:r>
+      <w:r>
+        <w:rPr/>
+        <w:t>7200 Distributed Computing</w:t>
+      </w:r>
+      <w:r>
+        <w:rPr/>
+        <w:br/>
+        <w:t xml:space="preserve">Last updated: </w:t>
+      </w:r>
+      <w:r>
+        <w:rPr/>
+        <w:t>October 7,</w:t>
+      </w:r>
+      <w:r>
+        <w:rPr/>
+        <w:t xml:space="preserve"> 2021</w:t>
         <w:br/>
         <w:br/>
         <w:t xml:space="preserve">Assignment: Hosting a Static Website on Amazon S3 </w:t>
@@ -27,9 +42,6 @@
       <w:r>
         <w:rPr/>
         <w:br/>
-      </w:r>
-      <w:r>
-        <w:rPr/>
         <w:t>Total Points: 10</w:t>
         <w:br/>
       </w:r>
@@ -60,15 +72,7 @@
       </w:pPr>
       <w:r>
         <w:rPr/>
-        <w:t>2) (2 PTS) Configure your bucket to e</w:t>
-      </w:r>
-      <w:r>
-        <w:rPr/>
-        <w:t xml:space="preserve">nable website hosting. </w:t>
-      </w:r>
-      <w:r>
-        <w:rPr/>
-        <w:t xml:space="preserve">Include a screenshot that shows: </w:t>
+        <w:t xml:space="preserve">2) (2 PTS) Configure your bucket to enable website hosting. Include a screenshot that shows: </w:t>
         <w:br/>
         <w:t>Static website hosting is Enabled.</w:t>
       </w:r>
@@ -186,10 +190,11 @@
     <w:sectPr>
       <w:type w:val="nextPage"/>
       <w:pgSz w:w="12240" w:h="15840"/>
-      <w:pgMar w:left="1134" w:right="1134" w:header="0" w:top="1134" w:footer="0" w:bottom="1134" w:gutter="0"/>
+      <w:pgMar w:left="1134" w:right="1134" w:gutter="0" w:header="0" w:top="1134" w:footer="0" w:bottom="1134"/>
       <w:pgNumType w:fmt="decimal"/>
       <w:formProt w:val="false"/>
       <w:textDirection w:val="lrTb"/>
+      <w:docGrid w:type="default" w:linePitch="100" w:charSpace="0"/>
     </w:sectPr>
   </w:body>
 </w:document>
@@ -209,7 +214,7 @@
     </w:rPrDefault>
     <w:pPrDefault>
       <w:pPr>
-        <w:widowControl/>
+        <w:suppressAutoHyphens w:val="true"/>
       </w:pPr>
     </w:pPrDefault>
   </w:docDefaults>
@@ -218,6 +223,9 @@
     <w:qFormat/>
     <w:pPr>
       <w:widowControl/>
+      <w:bidi w:val="0"/>
+      <w:spacing w:before="0" w:after="0"/>
+      <w:jc w:val="left"/>
     </w:pPr>
     <w:rPr>
       <w:rFonts w:ascii="Liberation Serif" w:hAnsi="Liberation Serif" w:eastAsia="NSimSun" w:cs="Lucida Sans"/>

</xml_diff>